<commit_message>
All input files loaded
</commit_message>
<xml_diff>
--- a/Documentation/Comments/Memo.docx
+++ b/Documentation/Comments/Memo.docx
@@ -11,22 +11,22 @@
           <w:szCs w:val="28"/>
         </w:rPr>
       </w:pPr>
+      <w:proofErr w:type="spellStart"/>
       <w:r>
         <w:rPr>
           <w:b/>
           <w:sz w:val="28"/>
           <w:szCs w:val="28"/>
         </w:rPr>
-        <w:t xml:space="preserve">Megjegyzések a </w:t>
-      </w:r>
-      <w:proofErr w:type="spellStart"/>
+        <w:t>Java-bac</w:t>
+      </w:r>
       <w:r>
         <w:rPr>
           <w:b/>
           <w:sz w:val="28"/>
           <w:szCs w:val="28"/>
         </w:rPr>
-        <w:t>Java-backend-coding-challenge</w:t>
+        <w:t>kend-coding-challenge</w:t>
       </w:r>
       <w:proofErr w:type="spellEnd"/>
       <w:r>
@@ -35,7 +35,7 @@
           <w:sz w:val="28"/>
           <w:szCs w:val="28"/>
         </w:rPr>
-        <w:t xml:space="preserve"> projekthez</w:t>
+        <w:t xml:space="preserve"> projekt</w:t>
       </w:r>
     </w:p>
     <w:p>
@@ -57,16 +57,371 @@
         </w:numPr>
       </w:pPr>
       <w:r>
-        <w:t xml:space="preserve">Saját gépemen biztonsági okokból nem lehet publikus </w:t>
-      </w:r>
-      <w:proofErr w:type="spellStart"/>
-      <w:r>
-        <w:t>library-ket</w:t>
-      </w:r>
-      <w:proofErr w:type="spellEnd"/>
-      <w:r>
-        <w:t xml:space="preserve"> használni. Ahhoz, hogy publikusan működőképes legyen az alkalmazás, szereznem kellett egy új gépet, és felhúzni egy komplett fejlesztő környezetet.</w:t>
-      </w:r>
+        <w:t>Ha igazi projekt lenne, akkor elkészíteném azokat a dokumentációkat, amikre most csak utalok:</w:t>
+      </w:r>
+    </w:p>
+    <w:p>
+      <w:pPr>
+        <w:pStyle w:val="Listaszerbekezds"/>
+        <w:numPr>
+          <w:ilvl w:val="1"/>
+          <w:numId w:val="1"/>
+        </w:numPr>
+      </w:pPr>
+      <w:r>
+        <w:t>IFA. Ebben definiálnám pontosan a feladatleírásban szereplő adatszerkezetet. Ha van rá fejlesztői kapacitás</w:t>
+      </w:r>
+      <w:r>
+        <w:t xml:space="preserve"> mindkét rendszer oldalán, akkor az </w:t>
+      </w:r>
+      <w:proofErr w:type="spellStart"/>
+      <w:r>
+        <w:t>extract</w:t>
+      </w:r>
+      <w:proofErr w:type="spellEnd"/>
+      <w:r>
+        <w:t xml:space="preserve"> és import </w:t>
+      </w:r>
+      <w:proofErr w:type="spellStart"/>
+      <w:r>
+        <w:t>service-eket</w:t>
+      </w:r>
+      <w:proofErr w:type="spellEnd"/>
+      <w:r>
+        <w:t xml:space="preserve"> egy közös </w:t>
+      </w:r>
+      <w:proofErr w:type="spellStart"/>
+      <w:r>
+        <w:t>swagger</w:t>
+      </w:r>
+      <w:proofErr w:type="spellEnd"/>
+      <w:r>
+        <w:t xml:space="preserve"> definíció alapján, dinamikusan </w:t>
+      </w:r>
+      <w:r>
+        <w:t>lehetne konfigurálni</w:t>
+      </w:r>
+      <w:r>
+        <w:t xml:space="preserve">. Ez lehetne pl. egy </w:t>
+      </w:r>
+      <w:proofErr w:type="spellStart"/>
+      <w:r>
+        <w:t>git</w:t>
+      </w:r>
+      <w:proofErr w:type="spellEnd"/>
+      <w:r>
+        <w:t xml:space="preserve"> </w:t>
+      </w:r>
+      <w:proofErr w:type="spellStart"/>
+      <w:r>
+        <w:t>submodule-ban</w:t>
+      </w:r>
+      <w:proofErr w:type="spellEnd"/>
+      <w:r>
+        <w:t>, amit mindkét projekt elér.</w:t>
+      </w:r>
+    </w:p>
+    <w:p>
+      <w:pPr>
+        <w:pStyle w:val="Listaszerbekezds"/>
+        <w:numPr>
+          <w:ilvl w:val="1"/>
+          <w:numId w:val="1"/>
+        </w:numPr>
+      </w:pPr>
+      <w:proofErr w:type="spellStart"/>
+      <w:r>
+        <w:t>Detail</w:t>
+      </w:r>
+      <w:proofErr w:type="spellEnd"/>
+      <w:r>
+        <w:t xml:space="preserve"> Design, DD</w:t>
+      </w:r>
+    </w:p>
+    <w:p>
+      <w:pPr>
+        <w:pStyle w:val="Listaszerbekezds"/>
+        <w:numPr>
+          <w:ilvl w:val="2"/>
+          <w:numId w:val="1"/>
+        </w:numPr>
+      </w:pPr>
+      <w:r>
+        <w:t>Pontosan definiálnám a</w:t>
+      </w:r>
+      <w:r>
+        <w:t xml:space="preserve"> file </w:t>
+      </w:r>
+      <w:proofErr w:type="spellStart"/>
+      <w:r>
+        <w:t>exchange-et</w:t>
+      </w:r>
+      <w:proofErr w:type="spellEnd"/>
+      <w:r>
+        <w:t xml:space="preserve">. Mindkét rendszer által elérhető </w:t>
+      </w:r>
+      <w:proofErr w:type="spellStart"/>
+      <w:r>
+        <w:t>linux</w:t>
+      </w:r>
+      <w:proofErr w:type="spellEnd"/>
+      <w:r>
+        <w:t xml:space="preserve"> </w:t>
+      </w:r>
+      <w:proofErr w:type="spellStart"/>
+      <w:r>
+        <w:t>storage</w:t>
+      </w:r>
+      <w:proofErr w:type="spellEnd"/>
+      <w:r>
+        <w:t xml:space="preserve">, külön alkalmazás </w:t>
+      </w:r>
+      <w:proofErr w:type="spellStart"/>
+      <w:r>
+        <w:t>user-eken</w:t>
+      </w:r>
+      <w:proofErr w:type="spellEnd"/>
+      <w:r>
+        <w:t xml:space="preserve"> és </w:t>
+      </w:r>
+      <w:proofErr w:type="spellStart"/>
+      <w:r>
+        <w:t>mount</w:t>
+      </w:r>
+      <w:proofErr w:type="spellEnd"/>
+      <w:r>
+        <w:t xml:space="preserve"> pontokon. Szükséges az </w:t>
+      </w:r>
+      <w:proofErr w:type="spellStart"/>
+      <w:r>
+        <w:t>sftp</w:t>
+      </w:r>
+      <w:proofErr w:type="spellEnd"/>
+      <w:r>
+        <w:t xml:space="preserve">, mert a file import service-t </w:t>
+      </w:r>
+      <w:proofErr w:type="spellStart"/>
+      <w:r>
+        <w:t>kubernetes</w:t>
+      </w:r>
+      <w:proofErr w:type="spellEnd"/>
+      <w:r>
+        <w:t xml:space="preserve"> </w:t>
+      </w:r>
+      <w:proofErr w:type="spellStart"/>
+      <w:r>
+        <w:t>clusteren</w:t>
+      </w:r>
+      <w:proofErr w:type="spellEnd"/>
+      <w:r>
+        <w:t xml:space="preserve"> belülre tervezem, ahol csak </w:t>
+      </w:r>
+      <w:proofErr w:type="spellStart"/>
+      <w:r>
+        <w:t>sftp</w:t>
+      </w:r>
+      <w:proofErr w:type="spellEnd"/>
+      <w:r>
+        <w:t xml:space="preserve"> kulccsal lehet </w:t>
+      </w:r>
+      <w:proofErr w:type="spellStart"/>
+      <w:r>
+        <w:t>authentikálni</w:t>
+      </w:r>
+      <w:proofErr w:type="spellEnd"/>
+      <w:r>
+        <w:t xml:space="preserve">. Definiálnám az ehhez szükséges </w:t>
+      </w:r>
+      <w:proofErr w:type="spellStart"/>
+      <w:r>
+        <w:t>kubernetes</w:t>
+      </w:r>
+      <w:proofErr w:type="spellEnd"/>
+      <w:r>
+        <w:t xml:space="preserve"> paramétereket, környezeti változókat, </w:t>
+      </w:r>
+      <w:proofErr w:type="spellStart"/>
+      <w:r>
+        <w:t>secret-eteket</w:t>
+      </w:r>
+      <w:proofErr w:type="spellEnd"/>
+      <w:r>
+        <w:t xml:space="preserve"> és </w:t>
+      </w:r>
+      <w:proofErr w:type="spellStart"/>
+      <w:r>
+        <w:t>config</w:t>
+      </w:r>
+      <w:proofErr w:type="spellEnd"/>
+      <w:r>
+        <w:t xml:space="preserve"> </w:t>
+      </w:r>
+      <w:proofErr w:type="spellStart"/>
+      <w:r>
+        <w:t>map-eket</w:t>
+      </w:r>
+      <w:proofErr w:type="spellEnd"/>
+      <w:r>
+        <w:t xml:space="preserve">, az </w:t>
+      </w:r>
+      <w:proofErr w:type="spellStart"/>
+      <w:r>
+        <w:t>sftp</w:t>
+      </w:r>
+      <w:proofErr w:type="spellEnd"/>
+      <w:r>
+        <w:t xml:space="preserve"> privát kulcsot tartalmazó rendszert (pl. </w:t>
+      </w:r>
+      <w:proofErr w:type="spellStart"/>
+      <w:r>
+        <w:t>azure</w:t>
+      </w:r>
+      <w:proofErr w:type="spellEnd"/>
+      <w:r>
+        <w:t xml:space="preserve"> </w:t>
+      </w:r>
+      <w:proofErr w:type="spellStart"/>
+      <w:r>
+        <w:t>vault</w:t>
+      </w:r>
+      <w:proofErr w:type="spellEnd"/>
+      <w:r>
+        <w:t>).</w:t>
+      </w:r>
+    </w:p>
+    <w:p>
+      <w:pPr>
+        <w:pStyle w:val="Listaszerbekezds"/>
+        <w:numPr>
+          <w:ilvl w:val="2"/>
+          <w:numId w:val="1"/>
+        </w:numPr>
+      </w:pPr>
+      <w:proofErr w:type="spellStart"/>
+      <w:r>
+        <w:t>Liquibase-t</w:t>
+      </w:r>
+      <w:proofErr w:type="spellEnd"/>
+      <w:r>
+        <w:t xml:space="preserve"> használnék. Ha nincs akadálya annak, hogy a java alkalmazás által használt DB alkalmazás </w:t>
+      </w:r>
+      <w:proofErr w:type="spellStart"/>
+      <w:r>
+        <w:t>usernek</w:t>
+      </w:r>
+      <w:proofErr w:type="spellEnd"/>
+      <w:r>
+        <w:t xml:space="preserve"> DDL jogosultságot adjunk, akkor a </w:t>
+      </w:r>
+      <w:proofErr w:type="spellStart"/>
+      <w:r>
+        <w:t>liquibase</w:t>
+      </w:r>
+      <w:proofErr w:type="spellEnd"/>
+      <w:r>
+        <w:t xml:space="preserve"> </w:t>
+      </w:r>
+      <w:proofErr w:type="spellStart"/>
+      <w:r>
+        <w:t>user</w:t>
+      </w:r>
+      <w:proofErr w:type="spellEnd"/>
+      <w:r>
+        <w:t xml:space="preserve"> a </w:t>
+      </w:r>
+      <w:proofErr w:type="spellStart"/>
+      <w:r>
+        <w:t>default</w:t>
+      </w:r>
+      <w:proofErr w:type="spellEnd"/>
+      <w:r>
+        <w:t xml:space="preserve"> </w:t>
+      </w:r>
+      <w:proofErr w:type="spellStart"/>
+      <w:r>
+        <w:t>jdbc</w:t>
+      </w:r>
+      <w:proofErr w:type="spellEnd"/>
+      <w:r>
+        <w:t xml:space="preserve"> </w:t>
+      </w:r>
+      <w:proofErr w:type="spellStart"/>
+      <w:r>
+        <w:t>usert</w:t>
+      </w:r>
+      <w:proofErr w:type="spellEnd"/>
+      <w:r>
+        <w:t xml:space="preserve"> használná.</w:t>
+      </w:r>
+    </w:p>
+    <w:p>
+      <w:pPr>
+        <w:pStyle w:val="Listaszerbekezds"/>
+        <w:numPr>
+          <w:ilvl w:val="2"/>
+          <w:numId w:val="1"/>
+        </w:numPr>
+      </w:pPr>
+      <w:r>
+        <w:t xml:space="preserve">Spring batch-et használnék az adat betöltésre. A </w:t>
+      </w:r>
+      <w:proofErr w:type="spellStart"/>
+      <w:r>
+        <w:t>DD-ben</w:t>
+      </w:r>
+      <w:proofErr w:type="spellEnd"/>
+      <w:r>
+        <w:t xml:space="preserve"> leírnám a szükséges konfigurációt, pl. a </w:t>
+      </w:r>
+      <w:proofErr w:type="spellStart"/>
+      <w:r>
+        <w:t>spring</w:t>
+      </w:r>
+      <w:proofErr w:type="spellEnd"/>
+      <w:r>
+        <w:t xml:space="preserve"> batch adattábláinak kezelését, az ütemezési </w:t>
+      </w:r>
+      <w:proofErr w:type="spellStart"/>
+      <w:r>
+        <w:t>config</w:t>
+      </w:r>
+      <w:proofErr w:type="spellEnd"/>
+      <w:r>
+        <w:t xml:space="preserve"> </w:t>
+      </w:r>
+      <w:proofErr w:type="spellStart"/>
+      <w:r>
+        <w:t>externalizációját</w:t>
+      </w:r>
+      <w:proofErr w:type="spellEnd"/>
+      <w:r>
+        <w:t>.</w:t>
+      </w:r>
+    </w:p>
+    <w:p>
+      <w:pPr>
+        <w:pStyle w:val="Listaszerbekezds"/>
+        <w:numPr>
+          <w:ilvl w:val="1"/>
+          <w:numId w:val="1"/>
+        </w:numPr>
+      </w:pPr>
+      <w:r>
+        <w:t xml:space="preserve">A System </w:t>
+      </w:r>
+      <w:proofErr w:type="spellStart"/>
+      <w:r>
+        <w:t>Manual-be</w:t>
+      </w:r>
+      <w:proofErr w:type="spellEnd"/>
+      <w:r>
+        <w:t xml:space="preserve"> kerülnének az üzemeltetési részletek.</w:t>
+      </w:r>
+    </w:p>
+    <w:p>
+      <w:pPr>
+        <w:pStyle w:val="Listaszerbekezds"/>
+      </w:pPr>
     </w:p>
     <w:p>
       <w:pPr>
@@ -77,439 +432,51 @@
         </w:numPr>
       </w:pPr>
       <w:r>
-        <w:t>Ha igazi projekt lenne, akkor elkészíteném azokat a dokumentációkat, amikre most csak utalok:</w:t>
+        <w:t xml:space="preserve">Demó projekten belül ezt lehetetlen mind megvalósítani, ezért csak egy leegyszerűsített alkalmazást </w:t>
+      </w:r>
+      <w:r>
+        <w:t>implementáltam</w:t>
+      </w:r>
+      <w:r>
+        <w:t xml:space="preserve">, amit </w:t>
+      </w:r>
+      <w:proofErr w:type="spellStart"/>
+      <w:r>
+        <w:t>github-ról</w:t>
+      </w:r>
+      <w:proofErr w:type="spellEnd"/>
+      <w:r>
+        <w:t xml:space="preserve"> letöltve és </w:t>
+      </w:r>
+      <w:proofErr w:type="spellStart"/>
+      <w:r>
+        <w:t>build-elve</w:t>
+      </w:r>
+      <w:proofErr w:type="spellEnd"/>
+      <w:r>
+        <w:t xml:space="preserve"> a feladat kiírásában szereplő file-okat automatikusan betölti egy localban már létező </w:t>
+      </w:r>
+      <w:proofErr w:type="spellStart"/>
+      <w:r>
+        <w:t>mysql</w:t>
+      </w:r>
+      <w:proofErr w:type="spellEnd"/>
+      <w:r>
+        <w:t xml:space="preserve"> adatbázisba.</w:t>
+      </w:r>
+      <w:r>
+        <w:t xml:space="preserve"> Részletek a projekt </w:t>
+      </w:r>
+      <w:proofErr w:type="spellStart"/>
+      <w:r>
+        <w:t>readme-ben</w:t>
+      </w:r>
+      <w:proofErr w:type="spellEnd"/>
+      <w:r>
+        <w:t>.</w:t>
       </w:r>
     </w:p>
-    <w:p>
-      <w:pPr>
-        <w:pStyle w:val="Listaszerbekezds"/>
-        <w:numPr>
-          <w:ilvl w:val="1"/>
-          <w:numId w:val="1"/>
-        </w:numPr>
-      </w:pPr>
-      <w:r>
-        <w:t>IFA. Ebben definiálnám pontosan a feladatleírásban szereplő adatszerkezetet. Ha van rá fejlesztői kapacitás</w:t>
-      </w:r>
-      <w:r>
-        <w:t xml:space="preserve"> mindkét rendszer oldalán, akkor az </w:t>
-      </w:r>
-      <w:proofErr w:type="spellStart"/>
-      <w:r>
-        <w:t>extract</w:t>
-      </w:r>
-      <w:proofErr w:type="spellEnd"/>
-      <w:r>
-        <w:t xml:space="preserve"> és import </w:t>
-      </w:r>
-      <w:proofErr w:type="spellStart"/>
-      <w:r>
-        <w:t>service-eket</w:t>
-      </w:r>
-      <w:proofErr w:type="spellEnd"/>
-      <w:r>
-        <w:t xml:space="preserve"> egy közös </w:t>
-      </w:r>
-      <w:proofErr w:type="spellStart"/>
-      <w:r>
-        <w:t>swagger</w:t>
-      </w:r>
-      <w:proofErr w:type="spellEnd"/>
-      <w:r>
-        <w:t xml:space="preserve"> definíció alapján, dinamikusan </w:t>
-      </w:r>
-      <w:r>
-        <w:t>lehetne konfigurálni</w:t>
-      </w:r>
-      <w:r>
-        <w:t xml:space="preserve">. Ez lehetne pl. egy </w:t>
-      </w:r>
-      <w:proofErr w:type="spellStart"/>
-      <w:r>
-        <w:t>git</w:t>
-      </w:r>
-      <w:proofErr w:type="spellEnd"/>
-      <w:r>
-        <w:t xml:space="preserve"> </w:t>
-      </w:r>
-      <w:proofErr w:type="spellStart"/>
-      <w:r>
-        <w:t>submodule-ban</w:t>
-      </w:r>
-      <w:proofErr w:type="spellEnd"/>
-      <w:r>
-        <w:t>, amit mindkét projekt elér.</w:t>
-      </w:r>
-    </w:p>
-    <w:p>
-      <w:pPr>
-        <w:pStyle w:val="Listaszerbekezds"/>
-        <w:numPr>
-          <w:ilvl w:val="1"/>
-          <w:numId w:val="1"/>
-        </w:numPr>
-      </w:pPr>
-      <w:proofErr w:type="spellStart"/>
-      <w:r>
-        <w:t>Detail</w:t>
-      </w:r>
-      <w:proofErr w:type="spellEnd"/>
-      <w:r>
-        <w:t xml:space="preserve"> Design, DD</w:t>
-      </w:r>
-    </w:p>
-    <w:p>
-      <w:pPr>
-        <w:pStyle w:val="Listaszerbekezds"/>
-        <w:numPr>
-          <w:ilvl w:val="2"/>
-          <w:numId w:val="1"/>
-        </w:numPr>
-      </w:pPr>
-      <w:r>
-        <w:t>Pontosan definiálnám a</w:t>
-      </w:r>
-      <w:r>
-        <w:t xml:space="preserve"> file </w:t>
-      </w:r>
-      <w:proofErr w:type="spellStart"/>
-      <w:r>
-        <w:t>exchange-et</w:t>
-      </w:r>
-      <w:proofErr w:type="spellEnd"/>
-      <w:r>
-        <w:t xml:space="preserve">. Mindkét rendszer által elérhető </w:t>
-      </w:r>
-      <w:proofErr w:type="spellStart"/>
-      <w:r>
-        <w:t>linux</w:t>
-      </w:r>
-      <w:proofErr w:type="spellEnd"/>
-      <w:r>
-        <w:t xml:space="preserve"> </w:t>
-      </w:r>
-      <w:proofErr w:type="spellStart"/>
-      <w:r>
-        <w:t>storage</w:t>
-      </w:r>
-      <w:proofErr w:type="spellEnd"/>
-      <w:r>
-        <w:t xml:space="preserve">, külön alkalmazás </w:t>
-      </w:r>
-      <w:proofErr w:type="spellStart"/>
-      <w:r>
-        <w:t>user-eken</w:t>
-      </w:r>
-      <w:proofErr w:type="spellEnd"/>
-      <w:r>
-        <w:t xml:space="preserve"> és </w:t>
-      </w:r>
-      <w:proofErr w:type="spellStart"/>
-      <w:r>
-        <w:t>mount</w:t>
-      </w:r>
-      <w:proofErr w:type="spellEnd"/>
-      <w:r>
-        <w:t xml:space="preserve"> pontokon. Szükséges az </w:t>
-      </w:r>
-      <w:proofErr w:type="spellStart"/>
-      <w:r>
-        <w:t>sftp</w:t>
-      </w:r>
-      <w:proofErr w:type="spellEnd"/>
-      <w:r>
-        <w:t xml:space="preserve">, mert a file import service-t </w:t>
-      </w:r>
-      <w:proofErr w:type="spellStart"/>
-      <w:r>
-        <w:t>kubernetes</w:t>
-      </w:r>
-      <w:proofErr w:type="spellEnd"/>
-      <w:r>
-        <w:t xml:space="preserve"> </w:t>
-      </w:r>
-      <w:proofErr w:type="spellStart"/>
-      <w:r>
-        <w:t>clusteren</w:t>
-      </w:r>
-      <w:proofErr w:type="spellEnd"/>
-      <w:r>
-        <w:t xml:space="preserve"> belülre tervezem, ahol csak </w:t>
-      </w:r>
-      <w:proofErr w:type="spellStart"/>
-      <w:r>
-        <w:t>sftp</w:t>
-      </w:r>
-      <w:proofErr w:type="spellEnd"/>
-      <w:r>
-        <w:t xml:space="preserve"> kulccsal lehet </w:t>
-      </w:r>
-      <w:proofErr w:type="spellStart"/>
-      <w:r>
-        <w:t>authentikálni</w:t>
-      </w:r>
-      <w:proofErr w:type="spellEnd"/>
-      <w:r>
-        <w:t xml:space="preserve">. Definiálnám az ehhez szükséges </w:t>
-      </w:r>
-      <w:proofErr w:type="spellStart"/>
-      <w:r>
-        <w:t>kubernetes</w:t>
-      </w:r>
-      <w:proofErr w:type="spellEnd"/>
-      <w:r>
-        <w:t xml:space="preserve"> paramétereket, környezeti változókat, </w:t>
-      </w:r>
-      <w:proofErr w:type="spellStart"/>
-      <w:r>
-        <w:t>secret-eteket</w:t>
-      </w:r>
-      <w:proofErr w:type="spellEnd"/>
-      <w:r>
-        <w:t xml:space="preserve"> és </w:t>
-      </w:r>
-      <w:proofErr w:type="spellStart"/>
-      <w:r>
-        <w:t>config</w:t>
-      </w:r>
-      <w:proofErr w:type="spellEnd"/>
-      <w:r>
-        <w:t xml:space="preserve"> </w:t>
-      </w:r>
-      <w:proofErr w:type="spellStart"/>
-      <w:r>
-        <w:t>map-eket</w:t>
-      </w:r>
-      <w:proofErr w:type="spellEnd"/>
-      <w:r>
-        <w:t xml:space="preserve">, az </w:t>
-      </w:r>
-      <w:proofErr w:type="spellStart"/>
-      <w:r>
-        <w:t>sftp</w:t>
-      </w:r>
-      <w:proofErr w:type="spellEnd"/>
-      <w:r>
-        <w:t xml:space="preserve"> privát kulcsot tartalmazó rendszert (pl. </w:t>
-      </w:r>
-      <w:proofErr w:type="spellStart"/>
-      <w:r>
-        <w:t>azure</w:t>
-      </w:r>
-      <w:proofErr w:type="spellEnd"/>
-      <w:r>
-        <w:t xml:space="preserve"> </w:t>
-      </w:r>
-      <w:proofErr w:type="spellStart"/>
-      <w:r>
-        <w:t>vault</w:t>
-      </w:r>
-      <w:proofErr w:type="spellEnd"/>
-      <w:r>
-        <w:t>).</w:t>
-      </w:r>
-    </w:p>
-    <w:p>
-      <w:pPr>
-        <w:pStyle w:val="Listaszerbekezds"/>
-        <w:numPr>
-          <w:ilvl w:val="2"/>
-          <w:numId w:val="1"/>
-        </w:numPr>
-      </w:pPr>
-      <w:proofErr w:type="spellStart"/>
-      <w:r>
-        <w:t>Liquibase-t</w:t>
-      </w:r>
-      <w:proofErr w:type="spellEnd"/>
-      <w:r>
-        <w:t xml:space="preserve"> használnék. Ha nincs akadálya annak, hogy a java alkalmazás által használt DB alkalmazás </w:t>
-      </w:r>
-      <w:proofErr w:type="spellStart"/>
-      <w:r>
-        <w:t>usernek</w:t>
-      </w:r>
-      <w:proofErr w:type="spellEnd"/>
-      <w:r>
-        <w:t xml:space="preserve"> DDL jogosultságot adjunk, akkor a </w:t>
-      </w:r>
-      <w:proofErr w:type="spellStart"/>
-      <w:r>
-        <w:t>liquibase</w:t>
-      </w:r>
-      <w:proofErr w:type="spellEnd"/>
-      <w:r>
-        <w:t xml:space="preserve"> </w:t>
-      </w:r>
-      <w:proofErr w:type="spellStart"/>
-      <w:r>
-        <w:t>user</w:t>
-      </w:r>
-      <w:proofErr w:type="spellEnd"/>
-      <w:r>
-        <w:t xml:space="preserve"> a </w:t>
-      </w:r>
-      <w:proofErr w:type="spellStart"/>
-      <w:r>
-        <w:t>default</w:t>
-      </w:r>
-      <w:proofErr w:type="spellEnd"/>
-      <w:r>
-        <w:t xml:space="preserve"> </w:t>
-      </w:r>
-      <w:proofErr w:type="spellStart"/>
-      <w:r>
-        <w:t>jdbc</w:t>
-      </w:r>
-      <w:proofErr w:type="spellEnd"/>
-      <w:r>
-        <w:t xml:space="preserve"> </w:t>
-      </w:r>
-      <w:proofErr w:type="spellStart"/>
-      <w:r>
-        <w:t>usert</w:t>
-      </w:r>
-      <w:proofErr w:type="spellEnd"/>
-      <w:r>
-        <w:t xml:space="preserve"> használná.</w:t>
-      </w:r>
-    </w:p>
-    <w:p>
-      <w:pPr>
-        <w:pStyle w:val="Listaszerbekezds"/>
-        <w:numPr>
-          <w:ilvl w:val="2"/>
-          <w:numId w:val="1"/>
-        </w:numPr>
-      </w:pPr>
-      <w:r>
-        <w:t xml:space="preserve">Spring batch-et használnék az adat betöltésre. A </w:t>
-      </w:r>
-      <w:proofErr w:type="spellStart"/>
-      <w:r>
-        <w:t>DD-ben</w:t>
-      </w:r>
-      <w:proofErr w:type="spellEnd"/>
-      <w:r>
-        <w:t xml:space="preserve"> leírnám a szükséges konfigurációt, pl. a </w:t>
-      </w:r>
-      <w:proofErr w:type="spellStart"/>
-      <w:r>
-        <w:t>spring</w:t>
-      </w:r>
-      <w:proofErr w:type="spellEnd"/>
-      <w:r>
-        <w:t xml:space="preserve"> batch adattábláinak kezelését, az ütemezési </w:t>
-      </w:r>
-      <w:proofErr w:type="spellStart"/>
-      <w:r>
-        <w:t>config</w:t>
-      </w:r>
-      <w:proofErr w:type="spellEnd"/>
-      <w:r>
-        <w:t xml:space="preserve"> </w:t>
-      </w:r>
-      <w:proofErr w:type="spellStart"/>
-      <w:r>
-        <w:t>externalizációját</w:t>
-      </w:r>
-      <w:proofErr w:type="spellEnd"/>
-      <w:r>
-        <w:t>.</w:t>
-      </w:r>
-    </w:p>
-    <w:p>
-      <w:pPr>
-        <w:pStyle w:val="Listaszerbekezds"/>
-        <w:numPr>
-          <w:ilvl w:val="1"/>
-          <w:numId w:val="1"/>
-        </w:numPr>
-      </w:pPr>
-      <w:r>
-        <w:t xml:space="preserve">A System </w:t>
-      </w:r>
-      <w:proofErr w:type="spellStart"/>
-      <w:r>
-        <w:t>Manual-be</w:t>
-      </w:r>
-      <w:proofErr w:type="spellEnd"/>
-      <w:r>
-        <w:t xml:space="preserve"> kerülnének az üzemeltetési részletek.</w:t>
-      </w:r>
-    </w:p>
-    <w:p>
-      <w:pPr>
-        <w:pStyle w:val="Listaszerbekezds"/>
-        <w:numPr>
-          <w:ilvl w:val="2"/>
-          <w:numId w:val="1"/>
-        </w:numPr>
-      </w:pPr>
-      <w:r>
-        <w:t>A</w:t>
-      </w:r>
-      <w:r>
-        <w:t xml:space="preserve"> file </w:t>
-      </w:r>
-      <w:proofErr w:type="spellStart"/>
-      <w:r>
-        <w:t>exchange</w:t>
-      </w:r>
-      <w:proofErr w:type="spellEnd"/>
-      <w:r>
-        <w:t xml:space="preserve"> leírása</w:t>
-      </w:r>
-    </w:p>
-    <w:p>
-      <w:pPr>
-        <w:pStyle w:val="Listaszerbekezds"/>
-        <w:numPr>
-          <w:ilvl w:val="2"/>
-          <w:numId w:val="1"/>
-        </w:numPr>
-      </w:pPr>
-      <w:r>
-        <w:t>Az ütemezés</w:t>
-      </w:r>
-    </w:p>
-    <w:p>
-      <w:pPr>
-        <w:pStyle w:val="Listaszerbekezds"/>
-        <w:numPr>
-          <w:ilvl w:val="2"/>
-          <w:numId w:val="1"/>
-        </w:numPr>
-      </w:pPr>
-      <w:r>
-        <w:t>Az adatbázis</w:t>
-      </w:r>
-      <w:r>
-        <w:t xml:space="preserve">sal kapcsolatos infó (db sémák, db </w:t>
-      </w:r>
-      <w:proofErr w:type="spellStart"/>
-      <w:r>
-        <w:t>userek</w:t>
-      </w:r>
-      <w:proofErr w:type="spellEnd"/>
-      <w:r>
-        <w:t>, mentés)</w:t>
-      </w:r>
-    </w:p>
-    <w:p>
-      <w:pPr>
-        <w:pStyle w:val="Listaszerbekezds"/>
-        <w:numPr>
-          <w:ilvl w:val="2"/>
-          <w:numId w:val="1"/>
-        </w:numPr>
-      </w:pPr>
-      <w:proofErr w:type="spellStart"/>
-      <w:r>
-        <w:t>Logolás</w:t>
-      </w:r>
-      <w:proofErr w:type="spellEnd"/>
-    </w:p>
+    <w:p/>
     <w:p>
       <w:pPr>
         <w:pStyle w:val="Listaszerbekezds"/>
@@ -519,103 +486,40 @@
         </w:numPr>
       </w:pPr>
       <w:r>
-        <w:t xml:space="preserve">Demó projekten belül ezt lehetetlen mind megvalósítani, ezért csak egy leegyszerűsített alkalmazást szeretnék implementálni, amit </w:t>
-      </w:r>
-      <w:proofErr w:type="spellStart"/>
-      <w:r>
-        <w:t>github-ról</w:t>
-      </w:r>
-      <w:proofErr w:type="spellEnd"/>
-      <w:r>
-        <w:t xml:space="preserve"> letöltve és </w:t>
-      </w:r>
-      <w:proofErr w:type="spellStart"/>
-      <w:r>
-        <w:t>build-elve</w:t>
-      </w:r>
-      <w:proofErr w:type="spellEnd"/>
-      <w:r>
-        <w:t xml:space="preserve"> a feladat kiírásában szereplő file-okat automatikusan betölti egy localban már létező </w:t>
-      </w:r>
-      <w:proofErr w:type="spellStart"/>
-      <w:r>
-        <w:t>mysql</w:t>
-      </w:r>
-      <w:proofErr w:type="spellEnd"/>
-      <w:r>
-        <w:t xml:space="preserve"> adatbázisba.</w:t>
-      </w:r>
-      <w:r>
-        <w:t xml:space="preserve"> Részletek a projekt </w:t>
-      </w:r>
-      <w:proofErr w:type="spellStart"/>
-      <w:r>
-        <w:t>readme-ben</w:t>
+        <w:t>A szükséges, de idő hiányában el nem végzett feladatokról</w:t>
+      </w:r>
+      <w:r>
+        <w:t>, és definíciós problémákról</w:t>
+      </w:r>
+      <w:r>
+        <w:t xml:space="preserve"> létrehoztam egy </w:t>
+      </w:r>
+      <w:r>
+        <w:t>T</w:t>
+      </w:r>
+      <w:r>
+        <w:t xml:space="preserve">odo.txt file-t a kód </w:t>
+      </w:r>
+      <w:proofErr w:type="spellStart"/>
+      <w:r>
+        <w:t>Documentation</w:t>
+      </w:r>
+      <w:proofErr w:type="spellEnd"/>
+      <w:r>
+        <w:t xml:space="preserve"> </w:t>
+      </w:r>
+      <w:proofErr w:type="spellStart"/>
+      <w:r>
+        <w:t>folderében</w:t>
       </w:r>
       <w:proofErr w:type="spellEnd"/>
       <w:r>
         <w:t>.</w:t>
-      </w:r>
-    </w:p>
-    <w:p>
-      <w:pPr>
-        <w:pStyle w:val="Listaszerbekezds"/>
-        <w:numPr>
-          <w:ilvl w:val="0"/>
-          <w:numId w:val="1"/>
-        </w:numPr>
-      </w:pPr>
-      <w:r>
-        <w:t xml:space="preserve">A </w:t>
-      </w:r>
-      <w:r>
-        <w:t xml:space="preserve">mindenképpen </w:t>
-      </w:r>
-      <w:r>
-        <w:t xml:space="preserve">szükséges, de idő hiányában el nem végzett feladatokról létrehoztam egy </w:t>
-      </w:r>
-      <w:r>
-        <w:t>T</w:t>
-      </w:r>
-      <w:r>
-        <w:t>odo.txt file-t.</w:t>
-      </w:r>
-    </w:p>
-    <w:p>
-      <w:r>
-        <w:t>Kérdések/problémák:</w:t>
-      </w:r>
-    </w:p>
-    <w:p>
-      <w:pPr>
-        <w:pStyle w:val="Listaszerbekezds"/>
-        <w:numPr>
-          <w:ilvl w:val="0"/>
-          <w:numId w:val="2"/>
-        </w:numPr>
-      </w:pPr>
-      <w:r>
-        <w:t xml:space="preserve">A </w:t>
-      </w:r>
-      <w:proofErr w:type="spellStart"/>
-      <w:r>
-        <w:t>SurValues</w:t>
-      </w:r>
-      <w:proofErr w:type="spellEnd"/>
-      <w:r>
-        <w:t xml:space="preserve"> táblában lévő „</w:t>
-      </w:r>
-      <w:proofErr w:type="spellStart"/>
-      <w:r>
-        <w:t>currency</w:t>
-      </w:r>
-      <w:proofErr w:type="spellEnd"/>
-      <w:r>
-        <w:t>” mező érték nincs meg az input file-ban.</w:t>
       </w:r>
       <w:bookmarkStart w:id="0" w:name="_GoBack"/>
       <w:bookmarkEnd w:id="0"/>
     </w:p>
+    <w:p/>
     <w:sectPr>
       <w:pgSz w:w="11906" w:h="16838"/>
       <w:pgMar w:top="1417" w:right="1417" w:bottom="1417" w:left="1417" w:header="708" w:footer="708" w:gutter="0"/>
@@ -628,7 +532,7 @@
 
 <file path=word/numbering.xml><?xml version="1.0" encoding="utf-8"?>
 <w:numbering xmlns:wpc="http://schemas.microsoft.com/office/word/2010/wordprocessingCanvas" xmlns:mc="http://schemas.openxmlformats.org/markup-compatibility/2006" xmlns:o="urn:schemas-microsoft-com:office:office" xmlns:r="http://schemas.openxmlformats.org/officeDocument/2006/relationships" xmlns:m="http://schemas.openxmlformats.org/officeDocument/2006/math" xmlns:v="urn:schemas-microsoft-com:vml" xmlns:wp14="http://schemas.microsoft.com/office/word/2010/wordprocessingDrawing" xmlns:wp="http://schemas.openxmlformats.org/drawingml/2006/wordprocessingDrawing" xmlns:w10="urn:schemas-microsoft-com:office:word" xmlns:w="http://schemas.openxmlformats.org/wordprocessingml/2006/main" xmlns:w14="http://schemas.microsoft.com/office/word/2010/wordml" xmlns:w15="http://schemas.microsoft.com/office/word/2012/wordml" xmlns:wpg="http://schemas.microsoft.com/office/word/2010/wordprocessingGroup" xmlns:wpi="http://schemas.microsoft.com/office/word/2010/wordprocessingInk" xmlns:wne="http://schemas.microsoft.com/office/word/2006/wordml" xmlns:wps="http://schemas.microsoft.com/office/word/2010/wordprocessingShape" mc:Ignorable="w14 w15 wp14">
-  <w:abstractNum w:abstractNumId="0">
+  <w:abstractNum w:abstractNumId="0" w15:restartNumberingAfterBreak="0">
     <w:nsid w:val="3B655572"/>
     <w:multiLevelType w:val="hybridMultilevel"/>
     <w:tmpl w:val="96BAD3A0"/>
@@ -723,7 +627,7 @@
       </w:pPr>
     </w:lvl>
   </w:abstractNum>
-  <w:abstractNum w:abstractNumId="1">
+  <w:abstractNum w:abstractNumId="1" w15:restartNumberingAfterBreak="0">
     <w:nsid w:val="76F84EC1"/>
     <w:multiLevelType w:val="hybridMultilevel"/>
     <w:tmpl w:val="0D56E44C"/>

</xml_diff>